<commit_message>
included GOES 17 and 18 (in addition to 16) in code to get flares from GOES website
</commit_message>
<xml_diff>
--- a/Proposal to SAO.docx
+++ b/Proposal to SAO.docx
@@ -805,16 +805,34 @@
       <w:r>
         <w:t>. Our plan is to use this existing source of identified flares to train our CNN.</w:t>
       </w:r>
-    </w:p>
-    <w:p>
-      <w:r>
-        <w:t xml:space="preserve">To test our approach, we </w:t>
-      </w:r>
-      <w:r>
-        <w:t xml:space="preserve">created a dataset of all 1-minuted fluxes for the years 2021 and 2022 </w:t>
-      </w:r>
-      <w:r>
-        <w:t xml:space="preserve">from the GOES </w:t>
+      <w:r>
+        <w:t xml:space="preserve"> Note that our goal is not, as in many other projects, forecasting when the next flare will happen based on observations in the past, but rather, and perhaps simpler, to automatically identify flares in a large and existing dataset. </w:t>
+      </w:r>
+    </w:p>
+    <w:p>
+      <w:r>
+        <w:t xml:space="preserve">To </w:t>
+      </w:r>
+      <w:r>
+        <w:t xml:space="preserve">illustrate and </w:t>
+      </w:r>
+      <w:r>
+        <w:t xml:space="preserve">test our </w:t>
+      </w:r>
+      <w:r>
+        <w:t xml:space="preserve">research proposal, </w:t>
+      </w:r>
+      <w:r>
+        <w:t xml:space="preserve">we </w:t>
+      </w:r>
+      <w:r>
+        <w:t>created a dataset of all 1-minuted fluxes for the years 2021 and 2022 from the GOES</w:t>
+      </w:r>
+      <w:r>
+        <w:t xml:space="preserve"> 16</w:t>
+      </w:r>
+      <w:r>
+        <w:t xml:space="preserve"> </w:t>
       </w:r>
       <w:r>
         <w:t>catalog</w:t>
@@ -829,19 +847,10 @@
         <w:footnoteReference w:id="4"/>
       </w:r>
       <w:r>
-        <w:t>.</w:t>
-      </w:r>
-      <w:r>
-        <w:t xml:space="preserve"> From it, we </w:t>
-      </w:r>
-      <w:r>
-        <w:t xml:space="preserve">compiled a dataset of all </w:t>
-      </w:r>
-      <w:r>
-        <w:t xml:space="preserve">the </w:t>
-      </w:r>
-      <w:r>
-        <w:t>4,</w:t>
+        <w:t xml:space="preserve">. From it, we </w:t>
+      </w:r>
+      <w:r>
+        <w:t>compiled a dataset of 4,</w:t>
       </w:r>
       <w:r>
         <w:t>203</w:t>
@@ -1000,67 +1009,106 @@
         <w:t>To create a negative case (or control) profile, we randomly selected a</w:t>
       </w:r>
       <w:r>
-        <w:t xml:space="preserve"> minute between 2021 or 2022, but excluding those minutes where a flare was observed (i.e., the positive cases), and the 3-minute interval immediately before or after the identified flare. Then, we created the flare profile with the 30 flux values before, at and after the selected minute. </w:t>
-      </w:r>
-      <w:r>
-        <w:t>We used the same standardization technique (dividing by the flux in position 31) as for the flare profiles.</w:t>
-      </w:r>
-      <w:r>
-        <w:t xml:space="preserve"> In total, we created 30 such control profiles for each of the 4,180 flare profiles. </w:t>
-      </w:r>
-      <w:r>
-        <w:t xml:space="preserve">Figure 2 (bottom row) shows </w:t>
-      </w:r>
-      <w:r>
-        <w:t>four</w:t>
-      </w:r>
-      <w:bookmarkStart w:id="0" w:name="_GoBack"/>
-      <w:bookmarkEnd w:id="0"/>
-      <w:r>
-        <w:t xml:space="preserve"> selected control profiles. </w:t>
-      </w:r>
-      <w:r>
-        <w:t>Overall, we thus have 4,180 + 125,400 = 129,580 profiles in our dataset.</w:t>
-      </w:r>
-    </w:p>
-    <w:p>
-      <w:r>
-        <w:t xml:space="preserve">We used 80% of this labeled (‘flare’, ‘no flare’) profile dataset to train the CNN, holding out the remaining 20% for evaluation. For the architecture of the CNN, for this proposal, we </w:t>
-      </w:r>
-      <w:r>
-        <w:t>used</w:t>
-      </w:r>
-      <w:r>
-        <w:t xml:space="preserve"> the architecture </w:t>
-      </w:r>
-      <w:r>
-        <w:t xml:space="preserve">and hyperparameters </w:t>
-      </w:r>
-      <w:r>
-        <w:t xml:space="preserve">of the </w:t>
-      </w:r>
-      <w:proofErr w:type="spellStart"/>
-      <w:r>
-        <w:rPr>
-          <w:i/>
-        </w:rPr>
+        <w:t xml:space="preserve"> minute </w:t>
+      </w:r>
+      <w:r>
+        <w:t>in</w:t>
+      </w:r>
+      <w:r>
+        <w:t xml:space="preserve"> </w:t>
+      </w:r>
+      <w:r>
+        <w:t>a given year</w:t>
+      </w:r>
+      <w:r>
+        <w:t xml:space="preserve">, but excluding those minutes where a flare was observed (i.e., </w:t>
+      </w:r>
+      <w:r>
+        <w:t>where we had a</w:t>
+      </w:r>
+      <w:r>
+        <w:t xml:space="preserve"> positive cases)</w:t>
+      </w:r>
+      <w:r>
+        <w:t xml:space="preserve">. We also excluded </w:t>
+      </w:r>
+      <w:r>
+        <w:t>the 3</w:t>
+      </w:r>
+      <w:r>
+        <w:t xml:space="preserve"> </w:t>
+      </w:r>
+      <w:r>
+        <w:t>minute</w:t>
+      </w:r>
+      <w:r>
         <w:t>s</w:t>
       </w:r>
       <w:r>
-        <w:rPr>
-          <w:i/>
-        </w:rPr>
-        <w:t>tella</w:t>
-      </w:r>
-      <w:proofErr w:type="spellEnd"/>
-      <w:r>
-        <w:t xml:space="preserve"> CNN developed in </w:t>
-      </w:r>
-      <w:r>
-        <w:t>Feinstein et al. (2020)</w:t>
-      </w:r>
-      <w:r>
-        <w:t>, with minimal adjustments.</w:t>
+        <w:t xml:space="preserve"> immediately before or after the identified flare. </w:t>
+      </w:r>
+      <w:r>
+        <w:t xml:space="preserve">For a randomly selected minute outside those windows, </w:t>
+      </w:r>
+      <w:r>
+        <w:t xml:space="preserve">we created the flare profile </w:t>
+      </w:r>
+      <w:r>
+        <w:t xml:space="preserve">by combining </w:t>
+      </w:r>
+      <w:r>
+        <w:t>the 30 flux values before</w:t>
+      </w:r>
+      <w:r>
+        <w:t xml:space="preserve"> the selected minute</w:t>
+      </w:r>
+      <w:r>
+        <w:t xml:space="preserve">, at </w:t>
+      </w:r>
+      <w:r>
+        <w:t xml:space="preserve">the selected minute, and the 15 flux values after the selected minute. This means that the control profile </w:t>
+      </w:r>
+      <w:r>
+        <w:t xml:space="preserve">also </w:t>
+      </w:r>
+      <w:r>
+        <w:t xml:space="preserve">shows flux values for a span of 46 minutes, but where </w:t>
+      </w:r>
+      <w:r>
+        <w:t xml:space="preserve">flux values in positions 28 to 34 are known to not be at or very near a flaring event. </w:t>
+      </w:r>
+      <w:r>
+        <w:t xml:space="preserve">We used the same standardization technique (dividing by the flux in position 31) as for the flare profiles. </w:t>
+      </w:r>
+      <w:r>
+        <w:t xml:space="preserve">Figure 2 (bottom row) shows four </w:t>
+      </w:r>
+      <w:r>
+        <w:t xml:space="preserve">such </w:t>
+      </w:r>
+      <w:r>
+        <w:t xml:space="preserve">selected control profiles. </w:t>
+      </w:r>
+      <w:r>
+        <w:t>They were labeled as ‘no flare’ in the training dataset.</w:t>
+      </w:r>
+    </w:p>
+    <w:p>
+      <w:r>
+        <w:lastRenderedPageBreak/>
+        <w:t xml:space="preserve">In total, we created </w:t>
+      </w:r>
+      <w:r>
+        <w:t xml:space="preserve">control profiles in a ratio of 30:1: For every </w:t>
+      </w:r>
+      <w:r>
+        <w:t xml:space="preserve">identified </w:t>
+      </w:r>
+      <w:r>
+        <w:t xml:space="preserve">flare in a given year, we randomly selected </w:t>
+      </w:r>
+      <w:r>
+        <w:t>30 control profile. Overall, we thus have 4,180 + 125,400 = 129,580 profiles in our dataset.</w:t>
       </w:r>
     </w:p>
     <w:p>
@@ -1068,7 +1116,6 @@
         <w:rPr>
           <w:noProof/>
         </w:rPr>
-        <w:lastRenderedPageBreak/>
         <w:drawing>
           <wp:inline distT="0" distB="0" distL="0" distR="0" wp14:anchorId="2E402E4A" wp14:editId="05929059">
             <wp:extent cx="5486411" cy="2743206"/>
@@ -1168,9 +1215,31 @@
     <w:p/>
     <w:p>
       <w:r>
+        <w:t xml:space="preserve">We used 80% of this labeled (‘flare’, ‘no flare’) profile dataset to train the CNN, holding out the remaining 20% for evaluation. For the architecture of the CNN, for this proposal, we used the architecture and hyperparameters of the </w:t>
+      </w:r>
+      <w:proofErr w:type="spellStart"/>
+      <w:r>
         <w:rPr>
           <w:i/>
         </w:rPr>
+        <w:t>s</w:t>
+      </w:r>
+      <w:r>
+        <w:rPr>
+          <w:i/>
+        </w:rPr>
+        <w:t>tella</w:t>
+      </w:r>
+      <w:proofErr w:type="spellEnd"/>
+      <w:r>
+        <w:t xml:space="preserve"> CNN developed in Feinstein et al. (2020), with minimal adjustments.</w:t>
+      </w:r>
+    </w:p>
+    <w:p>
+      <w:r>
+        <w:rPr>
+          <w:i/>
+        </w:rPr>
         <w:t xml:space="preserve">Research </w:t>
       </w:r>
       <w:r>
@@ -1189,10 +1258,7 @@
         <w:t xml:space="preserve"> Considerable effort will have to be devoted to develop, train and optimize a CNN that is sensitive to the characteristics of the GOES X-ray data. Feinstein et al. (2020) specifically mention their CNN should only be used for light curves as derived from the transiting exoplanet survey satellite (TESS) data.</w:t>
       </w:r>
       <w:r>
-        <w:t xml:space="preserve"> Also, a</w:t>
-      </w:r>
-      <w:r>
-        <w:t xml:space="preserve">lthough Feinstein et al. (2020) published their CNN algorithm in a </w:t>
+        <w:t xml:space="preserve"> Feinstein et al. (2020) published their CNN algorithm in a </w:t>
       </w:r>
       <w:proofErr w:type="spellStart"/>
       <w:r>
@@ -1209,13 +1275,22 @@
         <w:footnoteReference w:id="5"/>
       </w:r>
       <w:r>
-        <w:t xml:space="preserve">, they use an older Python library that now is obsolete, and we could not reproduce their analysis. We plan to published the </w:t>
-      </w:r>
-      <w:r>
-        <w:t>P</w:t>
-      </w:r>
-      <w:r>
-        <w:t xml:space="preserve">ython code for the flare predictions via a CNN that we develop under this research in a </w:t>
+        <w:t xml:space="preserve">, </w:t>
+      </w:r>
+      <w:r>
+        <w:t xml:space="preserve">but </w:t>
+      </w:r>
+      <w:r>
+        <w:t xml:space="preserve">they use an older Python library that now is obsolete, and we could not reproduce their analysis. We plan to published </w:t>
+      </w:r>
+      <w:r>
+        <w:t xml:space="preserve">all data and code necessary to train and evaluate the CNN that is developed under this research </w:t>
+      </w:r>
+      <w:r>
+        <w:t xml:space="preserve">in </w:t>
+      </w:r>
+      <w:r>
+        <w:t xml:space="preserve">its own </w:t>
       </w:r>
       <w:proofErr w:type="spellStart"/>
       <w:r>
@@ -1223,19 +1298,15 @@
       </w:r>
       <w:proofErr w:type="spellEnd"/>
       <w:r>
-        <w:t xml:space="preserve"> repository.</w:t>
-      </w:r>
-    </w:p>
-    <w:p/>
-    <w:p>
-      <w:r>
-        <w:t>Using the training data as described above (</w:t>
-      </w:r>
-      <w:r>
-        <w:t xml:space="preserve">which contained 3,356 flare profiles) </w:t>
-      </w:r>
-      <w:r>
-        <w:t xml:space="preserve">to train the CNN, we obtained an accuracy of </w:t>
+        <w:t xml:space="preserve"> repository</w:t>
+      </w:r>
+      <w:r>
+        <w:t>, so other researchers can use it for flare analysis of GOES X-ray data.</w:t>
+      </w:r>
+    </w:p>
+    <w:p>
+      <w:r>
+        <w:t xml:space="preserve">Using the training data as described above (which contained 3,356 flare profiles) to train the CNN, we obtained an accuracy of </w:t>
       </w:r>
       <w:r>
         <w:t>96</w:t>
@@ -1286,153 +1357,206 @@
         <w:t>%</w:t>
       </w:r>
       <w:r>
-        <w:t xml:space="preserve"> (= </w:t>
-      </w:r>
-      <w:r>
-        <w:t>804/824</w:t>
+        <w:t xml:space="preserve"> (= 804/824)</w:t>
+      </w:r>
+      <w:r>
+        <w:t xml:space="preserve"> on the test data, which contained 824 flares.</w:t>
+      </w:r>
+      <w:r>
+        <w:t xml:space="preserve"> The high recall is desirable, as </w:t>
+      </w:r>
+      <w:r>
+        <w:t xml:space="preserve">the CNN </w:t>
+      </w:r>
+      <w:r>
+        <w:t xml:space="preserve">should be able to reproduce the flares that the conventional method identified. The low precision is not of concern at this stage, as we know the current flare catalog missed many of the smaller flares, </w:t>
+      </w:r>
+      <w:r>
+        <w:lastRenderedPageBreak/>
+        <w:t xml:space="preserve">which we hope our CNN will pick up. </w:t>
+      </w:r>
+      <w:r>
+        <w:t>We plan to i</w:t>
+      </w:r>
+      <w:r>
+        <w:t>nvestigat</w:t>
+      </w:r>
+      <w:r>
+        <w:t>e</w:t>
+      </w:r>
+      <w:r>
+        <w:t xml:space="preserve"> significant more time in obtaining and optimizing training datasets</w:t>
+      </w:r>
+      <w:r>
+        <w:t>,</w:t>
+      </w:r>
+      <w:r>
+        <w:t xml:space="preserve"> and fine-tuning the CNN</w:t>
+      </w:r>
+      <w:r>
+        <w:t>. This will lead to improved metrics.</w:t>
+      </w:r>
+    </w:p>
+    <w:p>
+      <w:r>
+        <w:t xml:space="preserve">To illustrate the potential of our approach for expanding the existing flare catalog, Figure 3 </w:t>
+      </w:r>
+      <w:r>
+        <w:t>shows</w:t>
+      </w:r>
+      <w:r>
+        <w:t xml:space="preserve"> </w:t>
+      </w:r>
+      <w:r>
+        <w:t xml:space="preserve">per-minute </w:t>
+      </w:r>
+      <w:r>
+        <w:t>f</w:t>
+      </w:r>
+      <w:r>
+        <w:t>lux measur</w:t>
+      </w:r>
+      <w:r>
+        <w:t xml:space="preserve">ements </w:t>
+      </w:r>
+      <w:r>
+        <w:t xml:space="preserve">taken </w:t>
+      </w:r>
+      <w:r>
+        <w:t>b</w:t>
+      </w:r>
+      <w:r>
+        <w:t xml:space="preserve">etween </w:t>
+      </w:r>
+      <w:r>
+        <w:t>February 2</w:t>
+      </w:r>
+      <w:r>
+        <w:t xml:space="preserve"> </w:t>
+      </w:r>
+      <w:r>
+        <w:t>and</w:t>
+      </w:r>
+      <w:r>
+        <w:t xml:space="preserve"> February 11, 2022. </w:t>
+      </w:r>
+      <w:r>
+        <w:t xml:space="preserve">During this period, </w:t>
+      </w:r>
+      <w:r>
+        <w:t>76</w:t>
+      </w:r>
+      <w:r>
+        <w:t xml:space="preserve"> </w:t>
+      </w:r>
+      <w:r>
+        <w:t xml:space="preserve">time points were identified as </w:t>
+      </w:r>
+      <w:r>
+        <w:t>the</w:t>
+      </w:r>
+      <w:r>
+        <w:t xml:space="preserve"> peak flux of a flare</w:t>
+      </w:r>
+      <w:r>
+        <w:t>, using the conventional algorithm. These time points are p</w:t>
+      </w:r>
+      <w:r>
+        <w:t>ublished on the GOES website</w:t>
+      </w:r>
+      <w:r>
+        <w:t xml:space="preserve"> and are </w:t>
+      </w:r>
+      <w:r>
+        <w:t xml:space="preserve">shown as red dots in Figure 3. </w:t>
+      </w:r>
+    </w:p>
+    <w:p>
+      <w:r>
+        <w:t>To obtain a prediction of the likelihood of a flare going off at any particular minute, we create</w:t>
+      </w:r>
+      <w:r>
+        <w:t>d</w:t>
+      </w:r>
+      <w:r>
+        <w:t xml:space="preserve"> a flux profile as described above</w:t>
+      </w:r>
+      <w:r>
+        <w:t>:</w:t>
+      </w:r>
+      <w:r>
+        <w:t xml:space="preserve"> We put the flux at the desired minute in position 31 of the profile, with positions 1 – 30 </w:t>
+      </w:r>
+      <w:r>
+        <w:t xml:space="preserve">consisting of </w:t>
+      </w:r>
+      <w:r>
+        <w:t xml:space="preserve">the fluxes of the previous 30 minutes, and positions 32 – 46 </w:t>
+      </w:r>
+      <w:r>
+        <w:t xml:space="preserve">consisting of </w:t>
+      </w:r>
+      <w:r>
+        <w:t>the fluxes of the following 15 minutes.</w:t>
+      </w:r>
+      <w:r>
+        <w:t xml:space="preserve"> This profile is then fed into our CNN and we obtain a prediction score as an output. This prediction score can be used to predict whether the input profile at </w:t>
+      </w:r>
+      <w:r>
+        <w:t xml:space="preserve">that minute </w:t>
+      </w:r>
+      <w:r>
+        <w:t xml:space="preserve">has the characteristics of a flare. </w:t>
+      </w:r>
+      <w:r>
+        <w:t xml:space="preserve">We did this for every single minute in the time interval. The green dots in Figure 3 indicate all </w:t>
+      </w:r>
+      <w:r>
+        <w:t xml:space="preserve">time points </w:t>
+      </w:r>
+      <w:r>
+        <w:t xml:space="preserve">where the CNN </w:t>
+      </w:r>
+      <w:r>
+        <w:t>predicted the profile was that of a flare</w:t>
+      </w:r>
+      <w:proofErr w:type="gramStart"/>
+      <w:r>
+        <w:t xml:space="preserve">. </w:t>
+      </w:r>
+      <w:proofErr w:type="gramEnd"/>
+      <w:r>
+        <w:t>(Additional research is needed into settings for</w:t>
+      </w:r>
+      <w:r>
+        <w:t xml:space="preserve"> hyperparameters</w:t>
+      </w:r>
+      <w:r>
+        <w:t xml:space="preserve">, </w:t>
+      </w:r>
+      <w:r>
+        <w:t>most importantly</w:t>
+      </w:r>
+      <w:r>
+        <w:t xml:space="preserve"> </w:t>
+      </w:r>
+      <w:r>
+        <w:t>the threshold over which a profile is declared a flare</w:t>
+      </w:r>
+      <w:proofErr w:type="gramStart"/>
+      <w:r>
+        <w:t xml:space="preserve">. </w:t>
+      </w:r>
+      <w:proofErr w:type="gramEnd"/>
+      <w:r>
+        <w:t>Here, we used 1/30, the ratio of flares to non-flares in our training dataset.</w:t>
       </w:r>
       <w:r>
         <w:t>)</w:t>
       </w:r>
       <w:r>
-        <w:t xml:space="preserve"> on the test dataset, which contained 824 flares.</w:t>
-      </w:r>
-      <w:r>
-        <w:t xml:space="preserve"> The high recall is desirable, as we should be able to reproduce the flares that the arguably more conservative conventional method identified. The low precision is not of concern at this stage, as we know the current flare catalog missed many of the smaller flares, which we hope our CNN will pick up. Investigating significant more time in obtaining and optimizing training datasets and fine-tuning the CNN, will pay off for all these metrics.</w:t>
-      </w:r>
-    </w:p>
-    <w:p>
-      <w:r>
-        <w:t xml:space="preserve">To illustrate the potential of our approach for expanding the existing flare catalog, Figure 3 </w:t>
-      </w:r>
-      <w:r>
-        <w:t>shows</w:t>
-      </w:r>
-      <w:r>
-        <w:t xml:space="preserve"> </w:t>
-      </w:r>
-      <w:r>
-        <w:t>f</w:t>
-      </w:r>
-      <w:r>
-        <w:t>lux measur</w:t>
-      </w:r>
-      <w:r>
-        <w:t xml:space="preserve">ements </w:t>
-      </w:r>
-      <w:r>
-        <w:t xml:space="preserve">taken </w:t>
-      </w:r>
-      <w:r>
-        <w:t>b</w:t>
-      </w:r>
-      <w:r>
-        <w:t xml:space="preserve">etween </w:t>
-      </w:r>
-      <w:r>
-        <w:t>February 2</w:t>
-      </w:r>
-      <w:r>
-        <w:t xml:space="preserve"> </w:t>
-      </w:r>
-      <w:r>
-        <w:t>and</w:t>
-      </w:r>
-      <w:r>
-        <w:t xml:space="preserve"> February 11, 2022. </w:t>
-      </w:r>
-      <w:r>
-        <w:t xml:space="preserve">During this period, </w:t>
-      </w:r>
-      <w:r>
-        <w:t>199</w:t>
-      </w:r>
-      <w:r>
-        <w:t xml:space="preserve"> </w:t>
-      </w:r>
-      <w:r>
-        <w:t xml:space="preserve">time points were identified as </w:t>
-      </w:r>
-      <w:r>
-        <w:t>the</w:t>
-      </w:r>
-      <w:r>
-        <w:t xml:space="preserve"> peak flux of a flare</w:t>
-      </w:r>
-      <w:r>
-        <w:t xml:space="preserve">, using </w:t>
-      </w:r>
-      <w:r>
-        <w:t>the conventional algorithm</w:t>
-      </w:r>
-      <w:r>
-        <w:t>. These time points (unit: 1 minute) are p</w:t>
-      </w:r>
-      <w:r>
-        <w:t>ublished on the GOES website</w:t>
-      </w:r>
-      <w:r>
-        <w:t xml:space="preserve"> and are </w:t>
-      </w:r>
-      <w:r>
-        <w:t xml:space="preserve">shown as red dots in Figure 3. </w:t>
-      </w:r>
-    </w:p>
-    <w:p>
-      <w:r>
-        <w:lastRenderedPageBreak/>
-        <w:t>To obtain a prediction of the likelihood of a flare going off at any particular minute, we create</w:t>
-      </w:r>
-      <w:r>
-        <w:t>d</w:t>
-      </w:r>
-      <w:r>
-        <w:t xml:space="preserve"> a flux profile as described above</w:t>
-      </w:r>
-      <w:r>
-        <w:t>:</w:t>
-      </w:r>
-      <w:r>
-        <w:t xml:space="preserve"> We put the flux at the desired minute in position 31 of the profile, with positions 1 – 30 </w:t>
-      </w:r>
-      <w:r>
-        <w:t xml:space="preserve">consisting of </w:t>
-      </w:r>
-      <w:r>
-        <w:t xml:space="preserve">the fluxes of the previous 30 minutes, and positions 32 – 46 </w:t>
-      </w:r>
-      <w:r>
-        <w:t xml:space="preserve">consisting of </w:t>
-      </w:r>
-      <w:r>
-        <w:t>the fluxes of the following 15 minutes.</w:t>
-      </w:r>
-      <w:r>
-        <w:t xml:space="preserve"> This profile is then fed into our CNN and we obtain a prediction score as an output</w:t>
-      </w:r>
-      <w:proofErr w:type="gramStart"/>
-      <w:r>
         <w:t xml:space="preserve">. </w:t>
       </w:r>
-      <w:proofErr w:type="gramEnd"/>
-      <w:r>
-        <w:t xml:space="preserve">This prediction score can be used to predict whether the input profile at </w:t>
-      </w:r>
-      <w:r>
-        <w:t xml:space="preserve">that minute </w:t>
-      </w:r>
-      <w:r>
-        <w:t xml:space="preserve">has the characteristics of a flare. </w:t>
-      </w:r>
-      <w:r>
-        <w:t>We did this for every single minute in the time interval. The green dots in Figure 3 indicate all instances where the CNN identified a flare, using certain settings of hyperparameters (</w:t>
-      </w:r>
-      <w:r>
-        <w:t>most importantly, the threshold over which a profile is declared a flare)</w:t>
-      </w:r>
-      <w:r>
-        <w:t xml:space="preserve">. </w:t>
-      </w:r>
     </w:p>
     <w:p>
       <w:r>
@@ -1443,10 +1567,10 @@
           <w:noProof/>
         </w:rPr>
         <w:drawing>
-          <wp:inline distT="0" distB="0" distL="0" distR="0" wp14:anchorId="562EA078" wp14:editId="03A40738">
+          <wp:inline distT="0" distB="0" distL="0" distR="0" wp14:anchorId="5391A11D" wp14:editId="41FFD940">
             <wp:extent cx="5486411" cy="2743206"/>
             <wp:effectExtent l="0" t="0" r="0" b="0"/>
-            <wp:docPr id="6" name="Picture 6"/>
+            <wp:docPr id="4" name="Picture 4"/>
             <wp:cNvGraphicFramePr>
               <a:graphicFrameLocks xmlns:a="http://schemas.openxmlformats.org/drawingml/2006/main" noChangeAspect="1"/>
             </wp:cNvGraphicFramePr>
@@ -1454,7 +1578,7 @@
               <a:graphicData uri="http://schemas.openxmlformats.org/drawingml/2006/picture">
                 <pic:pic xmlns:pic="http://schemas.openxmlformats.org/drawingml/2006/picture">
                   <pic:nvPicPr>
-                    <pic:cNvPr id="6" name="Feb22Predictions.png"/>
+                    <pic:cNvPr id="4" name="Feb22Predictions.png"/>
                     <pic:cNvPicPr/>
                   </pic:nvPicPr>
                   <pic:blipFill>
@@ -1487,30 +1611,244 @@
     </w:p>
     <w:p>
       <w:r>
-        <w:t xml:space="preserve">Figure 3: Fluxes observed between February </w:t>
-      </w:r>
-      <w:r>
-        <w:t>2 and February 11, 2022</w:t>
-      </w:r>
-      <w:r>
-        <w:t xml:space="preserve"> (gray line). Time points (unit = 1 minute) where the conventional algorithm indicated a flare are marked by red dots. </w:t>
-      </w:r>
-      <w:r>
-        <w:t xml:space="preserve">In all but 4 of the 199 cases a flare was identified by the conventional algorithm, they were also identified by the CNN. In addition, green dots indicate time points where the CNN identified a flare, but the conventional method did not. </w:t>
+        <w:t xml:space="preserve">Figure 3: Fluxes observed between February 2 and February 11, 2022 (gray line). </w:t>
+      </w:r>
+      <w:r>
+        <w:t xml:space="preserve">Red dots indicate time points </w:t>
+      </w:r>
+      <w:r>
+        <w:t>(unit = 1 minute) where the conventional algorithm indicated a flare</w:t>
+      </w:r>
+      <w:r>
+        <w:t>.</w:t>
+      </w:r>
+      <w:r>
+        <w:t xml:space="preserve"> </w:t>
+      </w:r>
+      <w:r>
+        <w:t xml:space="preserve">In all but </w:t>
+      </w:r>
+      <w:r>
+        <w:t>1</w:t>
+      </w:r>
+      <w:r>
+        <w:t xml:space="preserve"> of the </w:t>
+      </w:r>
+      <w:r>
+        <w:t>76</w:t>
+      </w:r>
+      <w:r>
+        <w:t xml:space="preserve"> cases a flare was identified by the conventional algorithm, </w:t>
+      </w:r>
+      <w:r>
+        <w:t>it was</w:t>
+      </w:r>
+      <w:r>
+        <w:t xml:space="preserve"> also identified by the CNN. </w:t>
+      </w:r>
+      <w:r>
+        <w:t>G</w:t>
+      </w:r>
+      <w:r>
+        <w:t xml:space="preserve">reen dots indicate </w:t>
+      </w:r>
+      <w:r>
+        <w:t xml:space="preserve">additional </w:t>
+      </w:r>
+      <w:r>
+        <w:t xml:space="preserve">time points where the CNN identified a flare, but the conventional method did not. </w:t>
       </w:r>
     </w:p>
     <w:p/>
     <w:p>
       <w:r>
-        <w:t xml:space="preserve">Using the CNN, we seem to be able to identify many more flares, in particular those of smaller amplitudes. And judging by the flow of the flux, the overwhelming majority of those newly identified time points indeed seem to correspond to flares. </w:t>
+        <w:t xml:space="preserve">Using </w:t>
+      </w:r>
+      <w:r>
+        <w:t xml:space="preserve">our very preliminary </w:t>
+      </w:r>
+      <w:r>
+        <w:t xml:space="preserve">CNN, </w:t>
+      </w:r>
+      <w:r>
+        <w:t xml:space="preserve">it is clear that we are </w:t>
+      </w:r>
+      <w:r>
+        <w:t xml:space="preserve">able to identify many more flares, in particular those of smaller amplitudes. And judging by the flow of the flux, the overwhelming majority of those newly identified time points indeed seem to correspond to flares. </w:t>
+      </w:r>
+      <w:r>
+        <w:t>Once we research how to obtain the energy release of these newly identified flares, we have a much richer database to model the energy distribution.</w:t>
+      </w:r>
+    </w:p>
+    <w:p>
+      <w:pPr>
+        <w:rPr>
+          <w:b/>
+        </w:rPr>
+      </w:pPr>
+      <w:r>
+        <w:rPr>
+          <w:b/>
+        </w:rPr>
+        <w:lastRenderedPageBreak/>
+        <w:t>1.3 Modeling the flare energy distribution</w:t>
+      </w:r>
+    </w:p>
+    <w:p>
+      <w:r>
+        <w:t xml:space="preserve">With a sufficiently supplemented dataset of flares, our focus will now shift towards modeling their energy release. </w:t>
+      </w:r>
+      <w:r>
+        <w:t xml:space="preserve">This entails fitting </w:t>
+      </w:r>
+      <w:r>
+        <w:t xml:space="preserve">various statistical models </w:t>
+      </w:r>
+      <w:r>
+        <w:t xml:space="preserve">to the </w:t>
+      </w:r>
+      <w:r>
+        <w:t xml:space="preserve">available </w:t>
+      </w:r>
+      <w:r>
+        <w:t xml:space="preserve">data, which traditionally has been done using maximum likelihood methods. These methods, however, have known limitations in this </w:t>
+      </w:r>
+      <w:r>
+        <w:t>setting:</w:t>
+      </w:r>
+      <w:r>
+        <w:t xml:space="preserve"> </w:t>
+      </w:r>
+      <w:r>
+        <w:t>Because the energy output of flares, being sudden bursts generated by the magnetic field, varies over several order of magnitudes, it may be reasonable to model the energy release as a power law</w:t>
+      </w:r>
+      <w:r>
+        <w:t xml:space="preserve"> (see Figure 1)</w:t>
+      </w:r>
+      <w:r>
+        <w:t xml:space="preserve">. Estimation of the power law index (alpha) is complicated by the fact </w:t>
+      </w:r>
+      <w:r>
+        <w:t xml:space="preserve">that the onset of the power law (the energy level below which no flares would occur) is unknown and maximum likelihood estimators for it may not perform satisfactorily. </w:t>
+      </w:r>
+      <w:r>
+        <w:t xml:space="preserve">A significant amount </w:t>
+      </w:r>
+      <w:r>
+        <w:t>of my work will investigate a</w:t>
+      </w:r>
+      <w:r>
+        <w:t xml:space="preserve"> multinomial approach, based on binning the data, and a</w:t>
+      </w:r>
+      <w:r>
+        <w:t xml:space="preserve"> Bayesian approach to model fitting.</w:t>
+      </w:r>
+      <w:r>
+        <w:t xml:space="preserve"> </w:t>
+      </w:r>
+      <w:r>
+        <w:t xml:space="preserve">Preliminary simulation results carried out by me look very promising in more accurately estimating </w:t>
+      </w:r>
+      <w:r>
+        <w:t xml:space="preserve">these </w:t>
+      </w:r>
+      <w:r>
+        <w:t>key characteristics of flare en</w:t>
+      </w:r>
+      <w:r>
+        <w:t>e</w:t>
+      </w:r>
+      <w:r>
+        <w:t>rgy distributions.</w:t>
+      </w:r>
+    </w:p>
+    <w:p>
+      <w:r>
+        <w:t>Another strand of work will relate to investigate the almost canonical assumption that the number of flares with energies in a given (small) interval follows a Poisson distribution. Our preliminary analysis show that this assumption</w:t>
+      </w:r>
+      <w:r>
+        <w:t>, for various reasons mentioned elsewhere, may not be valid. I plan to investigate alternative models that take over-dispersion relative to the Poisson model into account. The Bayesian approach is especially suited for such an approach, as an extension of the Poisson distribution is the negative binomial distribution, resulting from the mixture of a Poisson distribution with a gamma distribution. My hope is that such a modeling approach more accurately predicts the average number of flares occurring, but also accurately describes the variability in the number of flares.</w:t>
+      </w:r>
+    </w:p>
+    <w:p>
+      <w:r>
+        <w:t xml:space="preserve">A parametric modeling approach as outlined so far is not the only approach towards analyzing solar flare characteristics. Another </w:t>
+      </w:r>
+      <w:r>
+        <w:t xml:space="preserve">part of the research in this grant relates to </w:t>
+      </w:r>
+      <w:r>
+        <w:t>a novel semi-parametric approach</w:t>
+      </w:r>
+      <w:r>
+        <w:t xml:space="preserve"> to model fitting, with model fitting carried out by the product of maximum spacings algorithm. Part </w:t>
+      </w:r>
+      <w:r>
+        <w:t xml:space="preserve">of my work will be a comparison between these two different approaches. It will be interesting to see </w:t>
+      </w:r>
+      <w:r>
+        <w:t>whether</w:t>
+      </w:r>
+      <w:r>
+        <w:t xml:space="preserve"> the more traditional parametric approach results in similar conclusions and estimates as the semi-parametric approach. </w:t>
+      </w:r>
+    </w:p>
+    <w:p>
+      <w:r>
+        <w:t xml:space="preserve">Finally, </w:t>
+      </w:r>
+      <w:r>
+        <w:t>for both model development and dissemination of our results to the larger research community, it is important to create appropriate visuals that help in the description of the model and our predictions, but also visualize uncertainties. Part of my work will focus on creating online, interactive web apps based on the work described here.</w:t>
+      </w:r>
+      <w:r>
+        <w:t xml:space="preserve"> </w:t>
+      </w:r>
+    </w:p>
+    <w:p/>
+    <w:p>
+      <w:pPr>
+        <w:rPr>
+          <w:b/>
+        </w:rPr>
+      </w:pPr>
+      <w:r>
+        <w:rPr>
+          <w:b/>
+        </w:rPr>
+        <w:t>2</w:t>
+      </w:r>
+      <w:r>
+        <w:rPr>
+          <w:b/>
+        </w:rPr>
+        <w:t>.</w:t>
+      </w:r>
+      <w:r>
+        <w:rPr>
+          <w:b/>
+        </w:rPr>
+        <w:t xml:space="preserve"> Expertise</w:t>
+      </w:r>
+    </w:p>
+    <w:p>
+      <w:r>
+        <w:t xml:space="preserve">I’m a Professor of Statistics </w:t>
+      </w:r>
+      <w:r>
+        <w:t>and recently served as the director of a graduate program in Data Science. I have extensive training in categorical response data</w:t>
+      </w:r>
+      <w:r>
+        <w:t xml:space="preserve"> and </w:t>
+      </w:r>
+      <w:r>
+        <w:t>specializ</w:t>
+      </w:r>
+      <w:r>
+        <w:t>ing in statistical modeling, consulting and data visualization. I will provide my statistical expertise, including expertise in the statistical computer language R and the R shiny package for creating interactive web apps to the overall goal of understanding and modeling key characteristic of solar flares.</w:t>
       </w:r>
     </w:p>
     <w:p/>
     <w:p/>
-    <w:p/>
-    <w:p/>
-    <w:p/>
-    <w:p/>
     <w:p>
       <w:pPr>
         <w:rPr>
@@ -1522,150 +1860,18 @@
           <w:b/>
         </w:rPr>
         <w:lastRenderedPageBreak/>
-        <w:t>1.3 Modeling the flare energy distribution</w:t>
-      </w:r>
-    </w:p>
-    <w:p>
-      <w:pPr>
-        <w:rPr>
-          <w:i/>
-        </w:rPr>
-      </w:pPr>
-      <w:r>
-        <w:rPr>
-          <w:i/>
-        </w:rPr>
-        <w:t>… work in progress ….</w:t>
-      </w:r>
-    </w:p>
-    <w:p>
-      <w:r>
-        <w:t xml:space="preserve">My goal is to propose a reasonable model for flare energy release and rigorously check if this model is supported by the available data. This entails fitting the model to the data, which traditionally has been done using maximum likelihood methods. These methods, however, have known limitations in this </w:t>
-      </w:r>
-      <w:r>
-        <w:t>setting:</w:t>
-      </w:r>
-      <w:r>
+        <w:t>3.</w:t>
+      </w:r>
+      <w:r>
+        <w:rPr>
+          <w:b/>
+        </w:rPr>
         <w:t xml:space="preserve"> </w:t>
       </w:r>
       <w:r>
-        <w:t>Because the energy output of flares, being sudden bursts generated by the magnetic field, varies over several order of magnitudes, it may be reasonable to model the energy release as a power law</w:t>
-      </w:r>
-      <w:r>
-        <w:t xml:space="preserve"> (see Figure 1)</w:t>
-      </w:r>
-      <w:r>
-        <w:t xml:space="preserve">. Estimation of the power law index (alpha) is complicated by the fact </w:t>
-      </w:r>
-      <w:r>
-        <w:t xml:space="preserve">that the onset of the power law (the energy level below which no flares would occur) is unknown and maximum likelihood estimators for it may not perform satisfactorily. </w:t>
-      </w:r>
-      <w:r>
-        <w:t xml:space="preserve">A significant amount </w:t>
-      </w:r>
-      <w:r>
-        <w:t>of my work will investigate a Bayesian approach to model fitting.</w:t>
-      </w:r>
-      <w:r>
-        <w:t xml:space="preserve"> </w:t>
-      </w:r>
-      <w:r>
-        <w:t xml:space="preserve">Preliminary simulation results carried out by me look very promising in more accurately estimating </w:t>
-      </w:r>
-      <w:r>
-        <w:t xml:space="preserve">these </w:t>
-      </w:r>
-      <w:r>
-        <w:t>key characteristics of flare en</w:t>
-      </w:r>
-      <w:r>
-        <w:t>e</w:t>
-      </w:r>
-      <w:r>
-        <w:t>rgy distributions.</w:t>
-      </w:r>
-    </w:p>
-    <w:p>
-      <w:r>
-        <w:t>Another strand of work will relate to investigate the almost canonical assumption that the number of flares with energies in a given (small) interval follows a Poisson distribution. Our preliminary analysis show that this assumption</w:t>
-      </w:r>
-      <w:r>
-        <w:t>, for various reasons mentioned elsewhere, may not be valid. I plan to investigate alternative models that take over-dispersion relative to the Poisson model into account. The Bayesian approach is especially suited for such an approach, as an extension of the Poisson distribution is the negative binomial distribution, resulting from the mixture of a Poisson distribution with a gamma distribution. My hope is that such a modeling approach more accurately predicts the average number of flares occurring, but also accurately describes the variability in the number of flares.</w:t>
-      </w:r>
-    </w:p>
-    <w:p>
-      <w:r>
-        <w:t xml:space="preserve">A parametric modeling approach as outlined so far is not the only approach towards analyzing solar flare characteristics. Another research team has proposed a novel semi-parametric approach, and part of my work will be a comparison between these two different approaches. It will be interesting to see for the research community if the more traditional parametric approach results in similar conclusions and estimates as the semi-parametric approach. </w:t>
-      </w:r>
-    </w:p>
-    <w:p>
-      <w:r>
-        <w:t xml:space="preserve">Finally, </w:t>
-      </w:r>
-      <w:r>
-        <w:t>for both model development and dissemination of our results to the larger research community, it is important to create appropriate visuals that help in the description of the model and our predictions, but also visualize uncertainties. Part of my work will focus on creating online, interactive web apps based on the work described here.</w:t>
-      </w:r>
-      <w:r>
-        <w:t xml:space="preserve"> </w:t>
-      </w:r>
-    </w:p>
-    <w:p/>
-    <w:p>
-      <w:pPr>
         <w:rPr>
           <w:b/>
         </w:rPr>
-      </w:pPr>
-      <w:r>
-        <w:rPr>
-          <w:b/>
-        </w:rPr>
-        <w:t>2</w:t>
-      </w:r>
-      <w:r>
-        <w:rPr>
-          <w:b/>
-        </w:rPr>
-        <w:t>.</w:t>
-      </w:r>
-      <w:r>
-        <w:rPr>
-          <w:b/>
-        </w:rPr>
-        <w:t xml:space="preserve"> Expertise</w:t>
-      </w:r>
-    </w:p>
-    <w:p>
-      <w:r>
-        <w:t>I’m a Professor of Statistics at Williams College specializ</w:t>
-      </w:r>
-      <w:r>
-        <w:t>ing in statistical modeling, consulting and data visualization. I will provide my statistical expertise, including expertise in the statistical computer language R and the R shiny package for creating interactive web apps to the overall goal of understanding and modeling key characteristic of solar flares.</w:t>
-      </w:r>
-    </w:p>
-    <w:p/>
-    <w:p>
-      <w:pPr>
-        <w:rPr>
-          <w:b/>
-        </w:rPr>
-      </w:pPr>
-      <w:r>
-        <w:rPr>
-          <w:b/>
-        </w:rPr>
-        <w:t>3.</w:t>
-      </w:r>
-      <w:r>
-        <w:rPr>
-          <w:b/>
-        </w:rPr>
-        <w:t xml:space="preserve"> </w:t>
-      </w:r>
-      <w:r>
-        <w:rPr>
-          <w:b/>
-        </w:rPr>
         <w:t>Time</w:t>
       </w:r>
     </w:p>
@@ -1674,13 +1880,12 @@
         <w:t xml:space="preserve">I plan to work for </w:t>
       </w:r>
       <w:r>
-        <w:t>2</w:t>
+        <w:t>1.5</w:t>
       </w:r>
       <w:r>
         <w:t xml:space="preserve"> months for each of three years to carry out the work given in the description above. </w:t>
       </w:r>
     </w:p>
-    <w:p/>
     <w:tbl>
       <w:tblPr>
         <w:tblStyle w:val="TableGrid"/>
@@ -1757,7 +1962,7 @@
           </w:tcPr>
           <w:p>
             <w:r>
-              <w:t>Model development &amp; formulation. Simulation to explore characteristics and features such has overdispersion.</w:t>
+              <w:t xml:space="preserve">Obtaining a large, labeled (‘flare’, ‘no flare’) training dataset from published GOES X-ray fluxes and perhaps some other sources. Using the training dataset to develop a Convolutional Neural Network for flare identification. </w:t>
             </w:r>
           </w:p>
         </w:tc>
@@ -1783,7 +1988,22 @@
           </w:tcPr>
           <w:p>
             <w:r>
-              <w:t>Maximum Likelihood and Bayesian model fitting and simulations in R. Model checking.</w:t>
+              <w:t xml:space="preserve">Fine-tuning the CNN model and supplementing the existing GOES flare </w:t>
+            </w:r>
+            <w:r>
+              <w:t>catalog</w:t>
+            </w:r>
+            <w:r>
+              <w:t xml:space="preserve"> with newly identified flares from the CNN. Obtaining the total energy output </w:t>
+            </w:r>
+            <w:r>
+              <w:t xml:space="preserve">for the newly identified flares. Explore </w:t>
+            </w:r>
+            <w:r>
+              <w:t xml:space="preserve">Maximum Likelihood and Bayesian model fitting </w:t>
+            </w:r>
+            <w:r>
+              <w:t>of the energy distribution.</w:t>
             </w:r>
           </w:p>
         </w:tc>
@@ -1809,15 +2029,30 @@
           </w:tcPr>
           <w:p>
             <w:r>
-              <w:t>Writing up results and developing visuals for internal and external dissemination of results, including the creation of web aps</w:t>
+              <w:t>Writing up results and developing visuals for internal and external dissemination of results, including the creation of web ap</w:t>
+            </w:r>
+            <w:r>
+              <w:t>p</w:t>
+            </w:r>
+            <w:r>
+              <w:t>s</w:t>
+            </w:r>
+            <w:r>
+              <w:t xml:space="preserve">. Creating a </w:t>
+            </w:r>
+            <w:proofErr w:type="spellStart"/>
+            <w:r>
+              <w:t>Github</w:t>
+            </w:r>
+            <w:proofErr w:type="spellEnd"/>
+            <w:r>
+              <w:t xml:space="preserve"> repository that makes the obtained expanded flare catalog public and shows reproducible code for all method used in the research, including the training and application of the trained CNN.</w:t>
             </w:r>
           </w:p>
         </w:tc>
       </w:tr>
     </w:tbl>
     <w:p/>
-    <w:p/>
-    <w:p/>
     <w:p>
       <w:pPr>
         <w:rPr>
@@ -1893,15 +2128,39 @@
         <w:t>Cambridge</w:t>
       </w:r>
       <w:r>
-        <w:t>, MA.</w:t>
-      </w:r>
-      <w:r>
-        <w:t xml:space="preserve"> </w:t>
-      </w:r>
-    </w:p>
-    <w:p>
-      <w:r>
-        <w:t>For the first and second year, I’m budgeting for two trips to Cambridge, each for two days. For the third year, I’m budgeting for one trip to Cambridge.</w:t>
+        <w:t>, MA</w:t>
+      </w:r>
+      <w:r>
+        <w:t xml:space="preserve"> on three different occasions per year.</w:t>
+      </w:r>
+    </w:p>
+    <w:p>
+      <w:r>
+        <w:t xml:space="preserve">For </w:t>
+      </w:r>
+      <w:r>
+        <w:t xml:space="preserve">each year, </w:t>
+      </w:r>
+      <w:r>
+        <w:t xml:space="preserve">I’m budgeting for </w:t>
+      </w:r>
+      <w:r>
+        <w:t>three</w:t>
+      </w:r>
+      <w:r>
+        <w:t xml:space="preserve"> trips to Cambridge, each for </w:t>
+      </w:r>
+      <w:r>
+        <w:t>three</w:t>
+      </w:r>
+      <w:r>
+        <w:t xml:space="preserve"> days</w:t>
+      </w:r>
+      <w:r>
+        <w:t xml:space="preserve"> (two nights)</w:t>
+      </w:r>
+      <w:r>
+        <w:t>.</w:t>
       </w:r>
     </w:p>
     <w:p>
@@ -1953,20 +2212,37 @@
         <w:t>T</w:t>
       </w:r>
       <w:r>
-        <w:t xml:space="preserve">his work is interesting to the broader astrophysical and statistical community and I’m planning to present our approach and results at </w:t>
+        <w:t xml:space="preserve">his work is interesting to the broader statistical community and </w:t>
+      </w:r>
+      <w:r>
+        <w:t xml:space="preserve">in year two </w:t>
+      </w:r>
+      <w:r>
+        <w:t xml:space="preserve">I’m planning to present our approach and </w:t>
+      </w:r>
+      <w:r>
+        <w:t xml:space="preserve">current </w:t>
+      </w:r>
+      <w:r>
+        <w:t xml:space="preserve">results at </w:t>
       </w:r>
       <w:r>
         <w:t xml:space="preserve">the </w:t>
       </w:r>
       <w:r>
-        <w:t>joint statistical meeting, held in Portland, O</w:t>
-      </w:r>
-      <w:r>
-        <w:t>R</w:t>
-      </w:r>
-      <w:r>
-        <w:t>, in August 2024, in year 3.</w:t>
-      </w:r>
+        <w:t xml:space="preserve">joint statistical meeting, held in </w:t>
+      </w:r>
+      <w:r>
+        <w:t xml:space="preserve">Nashville, TN, in </w:t>
+      </w:r>
+      <w:r>
+        <w:t>August 202</w:t>
+      </w:r>
+      <w:r>
+        <w:t>5 (year 2 of the contract).</w:t>
+      </w:r>
+      <w:bookmarkStart w:id="0" w:name="_GoBack"/>
+      <w:bookmarkEnd w:id="0"/>
       <w:r>
         <w:t xml:space="preserve"> </w:t>
       </w:r>
@@ -2176,10 +2452,7 @@
         <w:footnoteRef/>
       </w:r>
       <w:r>
-        <w:t xml:space="preserve"> </w:t>
-      </w:r>
-      <w:r>
-        <w:t xml:space="preserve">See Appendix A in </w:t>
+        <w:t xml:space="preserve"> See Appendix A in </w:t>
       </w:r>
       <w:r>
         <w:t>https://data.ngdc.noaa.gov/platforms/solar-space-observing-satellites/goes/goes16/l2/docs/GOES-R_XRS_L2_Data_Users_Guide.pdf</w:t>
@@ -2347,6 +2620,7 @@
     <w:lsdException w:name="HTML Sample" w:semiHidden="1" w:unhideWhenUsed="1"/>
     <w:lsdException w:name="HTML Typewriter" w:semiHidden="1" w:unhideWhenUsed="1"/>
     <w:lsdException w:name="HTML Variable" w:semiHidden="1" w:unhideWhenUsed="1"/>
+    <w:lsdException w:name="Normal Table" w:semiHidden="1" w:unhideWhenUsed="1"/>
     <w:lsdException w:name="annotation subject" w:semiHidden="1" w:unhideWhenUsed="1"/>
     <w:lsdException w:name="No List" w:semiHidden="1" w:unhideWhenUsed="1"/>
     <w:lsdException w:name="Outline List 1" w:semiHidden="1" w:unhideWhenUsed="1"/>
@@ -2390,8 +2664,10 @@
     <w:lsdException w:name="Table Elegant" w:semiHidden="1" w:unhideWhenUsed="1"/>
     <w:lsdException w:name="Table Professional" w:semiHidden="1" w:unhideWhenUsed="1"/>
     <w:lsdException w:name="Table Subtle 1" w:semiHidden="1" w:unhideWhenUsed="1"/>
+    <w:lsdException w:name="Table Subtle 2" w:semiHidden="1" w:unhideWhenUsed="1"/>
     <w:lsdException w:name="Table Web 1" w:semiHidden="1" w:unhideWhenUsed="1"/>
     <w:lsdException w:name="Table Web 2" w:semiHidden="1" w:unhideWhenUsed="1"/>
+    <w:lsdException w:name="Table Web 3" w:semiHidden="1" w:unhideWhenUsed="1"/>
     <w:lsdException w:name="Balloon Text" w:semiHidden="1" w:unhideWhenUsed="1"/>
     <w:lsdException w:name="Table Grid" w:uiPriority="39"/>
     <w:lsdException w:name="Table Theme" w:semiHidden="1" w:unhideWhenUsed="1"/>
@@ -3125,7 +3401,7 @@
 </file>
 
 <file path=customXml/itemProps1.xml><?xml version="1.0" encoding="utf-8"?>
-<ds:datastoreItem xmlns:ds="http://schemas.openxmlformats.org/officeDocument/2006/customXml" ds:itemID="{DC76E440-9EE0-4009-B7BC-279F4407EDE2}">
+<ds:datastoreItem xmlns:ds="http://schemas.openxmlformats.org/officeDocument/2006/customXml" ds:itemID="{324E5C0B-8E72-4DAD-BCDD-9C8F0145AE57}">
   <ds:schemaRefs>
     <ds:schemaRef ds:uri="http://schemas.openxmlformats.org/officeDocument/2006/bibliography"/>
   </ds:schemaRefs>

</xml_diff>